<commit_message>
backup point - working CNN; GAN sample; Data Preproc complete
</commit_message>
<xml_diff>
--- a/reports/ai-report.docx
+++ b/reports/ai-report.docx
@@ -3182,29 +3182,17 @@
     <w:p>
       <w:pPr>
         <w:pStyle w:val="Para"/>
+        <w:numPr>
+          <w:ilvl w:val="1"/>
+          <w:numId w:val="37"/>
+        </w:numPr>
       </w:pPr>
       <w:r>
         <w:rPr>
           <w:rFonts w:ascii="Linux Biolinum" w:hAnsi="Linux Biolinum" w:cs="Linux Biolinum"/>
           <w:i/>
         </w:rPr>
-        <w:t>1.1</w:t>
-      </w:r>
-      <w:r>
-        <w:rPr>
-          <w:rStyle w:val="Label"/>
-          <w:rFonts w:cs="Linux Libertine"/>
-          <w:i/>
-          <w14:ligatures w14:val="standard"/>
-        </w:rPr>
-        <w:t>.1</w:t>
-      </w:r>
-      <w:r>
-        <w:rPr>
-          <w:rFonts w:ascii="Linux Biolinum" w:hAnsi="Linux Biolinum" w:cs="Linux Biolinum"/>
-          <w:i/>
-        </w:rPr>
-        <w:t xml:space="preserve"> Heading Level 3. </w:t>
+        <w:t xml:space="preserve">. </w:t>
       </w:r>
       <w:r>
         <w:rPr>
@@ -3308,6 +3296,32 @@
       <w:r>
         <w:t>here.</w:t>
       </w:r>
+    </w:p>
+    <w:p>
+      <w:pPr>
+        <w:pStyle w:val="Head2"/>
+      </w:pPr>
+      <w:r>
+        <w:t>4.</w:t>
+      </w:r>
+      <w:r>
+        <w:t>2</w:t>
+      </w:r>
+      <w:r>
+        <w:t xml:space="preserve"> </w:t>
+      </w:r>
+      <w:r>
+        <w:t>Experiments</w:t>
+      </w:r>
+    </w:p>
+    <w:p>
+      <w:pPr>
+        <w:pStyle w:val="Para"/>
+        <w:ind w:firstLine="0"/>
+        <w:rPr>
+          <w:iCs/>
+        </w:rPr>
+      </w:pPr>
     </w:p>
     <w:p>
       <w:pPr>
@@ -3555,7 +3569,15 @@
           <w:lang w:eastAsia="it-IT"/>
           <w14:ligatures w14:val="standard"/>
         </w:rPr>
-        <w:t xml:space="preserve">Insert paragraph text </w:t>
+        <w:t xml:space="preserve">Insert paragraph </w:t>
+      </w:r>
+      <w:r>
+        <w:rPr>
+          <w:lang w:eastAsia="it-IT"/>
+          <w14:ligatures w14:val="standard"/>
+        </w:rPr>
+        <w:lastRenderedPageBreak/>
+        <w:t xml:space="preserve">text </w:t>
       </w:r>
       <w:r>
         <w:rPr>
@@ -3653,7 +3675,6 @@
         <w:rPr>
           <w14:ligatures w14:val="standard"/>
         </w:rPr>
-        <w:lastRenderedPageBreak/>
         <w:t>REFERENCES</w:t>
       </w:r>
     </w:p>
@@ -6489,6 +6510,128 @@
     </w:lvl>
   </w:abstractNum>
   <w:abstractNum w:abstractNumId="29" w15:restartNumberingAfterBreak="0">
+    <w:nsid w:val="65885073"/>
+    <w:multiLevelType w:val="multilevel"/>
+    <w:tmpl w:val="35EAB268"/>
+    <w:lvl w:ilvl="0">
+      <w:start w:val="1"/>
+      <w:numFmt w:val="decimal"/>
+      <w:lvlText w:val="%1"/>
+      <w:lvlJc w:val="left"/>
+      <w:pPr>
+        <w:ind w:left="420" w:hanging="420"/>
+      </w:pPr>
+      <w:rPr>
+        <w:rFonts w:ascii="Linux Biolinum" w:hAnsi="Linux Biolinum" w:cs="Linux Biolinum" w:hint="default"/>
+        <w:i/>
+      </w:rPr>
+    </w:lvl>
+    <w:lvl w:ilvl="1">
+      <w:start w:val="1"/>
+      <w:numFmt w:val="decimal"/>
+      <w:lvlText w:val="%1.%2"/>
+      <w:lvlJc w:val="left"/>
+      <w:pPr>
+        <w:ind w:left="540" w:hanging="420"/>
+      </w:pPr>
+      <w:rPr>
+        <w:rFonts w:ascii="Linux Biolinum" w:hAnsi="Linux Biolinum" w:cs="Linux Biolinum" w:hint="default"/>
+        <w:i/>
+      </w:rPr>
+    </w:lvl>
+    <w:lvl w:ilvl="2">
+      <w:start w:val="1"/>
+      <w:numFmt w:val="decimal"/>
+      <w:lvlText w:val="%1.%2.%3"/>
+      <w:lvlJc w:val="left"/>
+      <w:pPr>
+        <w:ind w:left="960" w:hanging="720"/>
+      </w:pPr>
+      <w:rPr>
+        <w:rFonts w:ascii="Linux Biolinum" w:hAnsi="Linux Biolinum" w:cs="Linux Biolinum" w:hint="default"/>
+        <w:i/>
+      </w:rPr>
+    </w:lvl>
+    <w:lvl w:ilvl="3">
+      <w:start w:val="1"/>
+      <w:numFmt w:val="decimal"/>
+      <w:lvlText w:val="%1.%2.%3.%4"/>
+      <w:lvlJc w:val="left"/>
+      <w:pPr>
+        <w:ind w:left="1080" w:hanging="720"/>
+      </w:pPr>
+      <w:rPr>
+        <w:rFonts w:ascii="Linux Biolinum" w:hAnsi="Linux Biolinum" w:cs="Linux Biolinum" w:hint="default"/>
+        <w:i/>
+      </w:rPr>
+    </w:lvl>
+    <w:lvl w:ilvl="4">
+      <w:start w:val="1"/>
+      <w:numFmt w:val="decimal"/>
+      <w:lvlText w:val="%1.%2.%3.%4.%5"/>
+      <w:lvlJc w:val="left"/>
+      <w:pPr>
+        <w:ind w:left="1200" w:hanging="720"/>
+      </w:pPr>
+      <w:rPr>
+        <w:rFonts w:ascii="Linux Biolinum" w:hAnsi="Linux Biolinum" w:cs="Linux Biolinum" w:hint="default"/>
+        <w:i/>
+      </w:rPr>
+    </w:lvl>
+    <w:lvl w:ilvl="5">
+      <w:start w:val="1"/>
+      <w:numFmt w:val="decimal"/>
+      <w:lvlText w:val="%1.%2.%3.%4.%5.%6"/>
+      <w:lvlJc w:val="left"/>
+      <w:pPr>
+        <w:ind w:left="1680" w:hanging="1080"/>
+      </w:pPr>
+      <w:rPr>
+        <w:rFonts w:ascii="Linux Biolinum" w:hAnsi="Linux Biolinum" w:cs="Linux Biolinum" w:hint="default"/>
+        <w:i/>
+      </w:rPr>
+    </w:lvl>
+    <w:lvl w:ilvl="6">
+      <w:start w:val="1"/>
+      <w:numFmt w:val="decimal"/>
+      <w:lvlText w:val="%1.%2.%3.%4.%5.%6.%7"/>
+      <w:lvlJc w:val="left"/>
+      <w:pPr>
+        <w:ind w:left="1800" w:hanging="1080"/>
+      </w:pPr>
+      <w:rPr>
+        <w:rFonts w:ascii="Linux Biolinum" w:hAnsi="Linux Biolinum" w:cs="Linux Biolinum" w:hint="default"/>
+        <w:i/>
+      </w:rPr>
+    </w:lvl>
+    <w:lvl w:ilvl="7">
+      <w:start w:val="1"/>
+      <w:numFmt w:val="decimal"/>
+      <w:lvlText w:val="%1.%2.%3.%4.%5.%6.%7.%8"/>
+      <w:lvlJc w:val="left"/>
+      <w:pPr>
+        <w:ind w:left="2280" w:hanging="1440"/>
+      </w:pPr>
+      <w:rPr>
+        <w:rFonts w:ascii="Linux Biolinum" w:hAnsi="Linux Biolinum" w:cs="Linux Biolinum" w:hint="default"/>
+        <w:i/>
+      </w:rPr>
+    </w:lvl>
+    <w:lvl w:ilvl="8">
+      <w:start w:val="1"/>
+      <w:numFmt w:val="decimal"/>
+      <w:lvlText w:val="%1.%2.%3.%4.%5.%6.%7.%8.%9"/>
+      <w:lvlJc w:val="left"/>
+      <w:pPr>
+        <w:ind w:left="2400" w:hanging="1440"/>
+      </w:pPr>
+      <w:rPr>
+        <w:rFonts w:ascii="Linux Biolinum" w:hAnsi="Linux Biolinum" w:cs="Linux Biolinum" w:hint="default"/>
+        <w:i/>
+      </w:rPr>
+    </w:lvl>
+  </w:abstractNum>
+  <w:abstractNum w:abstractNumId="30" w15:restartNumberingAfterBreak="0">
     <w:nsid w:val="67445E99"/>
     <w:multiLevelType w:val="multilevel"/>
     <w:tmpl w:val="9F46EC34"/>
@@ -6629,7 +6772,7 @@
       </w:rPr>
     </w:lvl>
   </w:abstractNum>
-  <w:abstractNum w:abstractNumId="30" w15:restartNumberingAfterBreak="0">
+  <w:abstractNum w:abstractNumId="31" w15:restartNumberingAfterBreak="0">
     <w:nsid w:val="6B415F8A"/>
     <w:multiLevelType w:val="multilevel"/>
     <w:tmpl w:val="0409001D"/>
@@ -6715,7 +6858,7 @@
       </w:pPr>
     </w:lvl>
   </w:abstractNum>
-  <w:abstractNum w:abstractNumId="31" w15:restartNumberingAfterBreak="0">
+  <w:abstractNum w:abstractNumId="32" w15:restartNumberingAfterBreak="0">
     <w:nsid w:val="6B8E7CF9"/>
     <w:multiLevelType w:val="hybridMultilevel"/>
     <w:tmpl w:val="4E7C556E"/>
@@ -6832,7 +6975,7 @@
       </w:pPr>
     </w:lvl>
   </w:abstractNum>
-  <w:abstractNum w:abstractNumId="32" w15:restartNumberingAfterBreak="0">
+  <w:abstractNum w:abstractNumId="33" w15:restartNumberingAfterBreak="0">
     <w:nsid w:val="799051AC"/>
     <w:multiLevelType w:val="multilevel"/>
     <w:tmpl w:val="04090023"/>
@@ -6923,7 +7066,7 @@
       </w:pPr>
     </w:lvl>
   </w:abstractNum>
-  <w:abstractNum w:abstractNumId="33" w15:restartNumberingAfterBreak="0">
+  <w:abstractNum w:abstractNumId="34" w15:restartNumberingAfterBreak="0">
     <w:nsid w:val="7E7B01F4"/>
     <w:multiLevelType w:val="hybridMultilevel"/>
     <w:tmpl w:val="4EF20644"/>
@@ -7036,7 +7179,7 @@
     </w:lvl>
   </w:abstractNum>
   <w:num w:numId="1">
-    <w:abstractNumId w:val="32"/>
+    <w:abstractNumId w:val="33"/>
   </w:num>
   <w:num w:numId="2">
     <w:abstractNumId w:val="17"/>
@@ -7045,7 +7188,7 @@
     <w:abstractNumId w:val="11"/>
   </w:num>
   <w:num w:numId="4">
-    <w:abstractNumId w:val="31"/>
+    <w:abstractNumId w:val="32"/>
   </w:num>
   <w:num w:numId="5">
     <w:abstractNumId w:val="23"/>
@@ -7054,7 +7197,7 @@
     <w:abstractNumId w:val="19"/>
   </w:num>
   <w:num w:numId="7">
-    <w:abstractNumId w:val="29"/>
+    <w:abstractNumId w:val="30"/>
   </w:num>
   <w:num w:numId="8">
     <w:abstractNumId w:val="25"/>
@@ -7099,13 +7242,13 @@
     <w:abstractNumId w:val="27"/>
   </w:num>
   <w:num w:numId="22">
-    <w:abstractNumId w:val="33"/>
+    <w:abstractNumId w:val="34"/>
   </w:num>
   <w:num w:numId="23">
     <w:abstractNumId w:val="16"/>
   </w:num>
   <w:num w:numId="24">
-    <w:abstractNumId w:val="30"/>
+    <w:abstractNumId w:val="31"/>
   </w:num>
   <w:num w:numId="25">
     <w:abstractNumId w:val="26"/>
@@ -7197,6 +7340,9 @@
     <w:lvlOverride w:ilvl="0">
       <w:startOverride w:val="5"/>
     </w:lvlOverride>
+  </w:num>
+  <w:num w:numId="37">
+    <w:abstractNumId w:val="29"/>
   </w:num>
   <w:numIdMacAtCleanup w:val="22"/>
 </w:numbering>

</xml_diff>